<commit_message>
add a test towards color in doc_formatter.py
</commit_message>
<xml_diff>
--- a/temp/formatted_ooo&0&test.docx
+++ b/temp/formatted_ooo&0&test.docx
@@ -121,11 +121,45 @@
         </w:rPr>
         <w:t>。</w:t>
       </w:r>
+      <w:r>
+        <w:rPr>
+          <w:rFonts w:asciiTheme="minorEastAsia" w:hAnsiTheme="minorEastAsia" w:cs="Times New Roman" w:hint="eastAsia"/>
+          <w:sz w:val="32"/>
+          <w:szCs w:val="32"/>
+        </w:rPr>
+        <w:t xml:space="preserve"> </w:t>
+      </w:r>
+      <w:r>
+        <w:rPr>
+          <w:rFonts w:asciiTheme="minorEastAsia" w:hAnsiTheme="minorEastAsia" w:cs="Times New Roman" w:hint="eastAsia"/>
+          <w:color w:val="FF0000"/>
+          <w:sz w:val="32"/>
+          <w:szCs w:val="32"/>
+        </w:rPr>
+      </w:r>
+      <w:r>
+        <w:rPr>
+          <w:rFonts w:asciiTheme="minorEastAsia" w:hAnsiTheme="minorEastAsia" w:cs="Times New Roman" w:hint="eastAsia"/>
+          <w:color w:val="FF0000"/>
+          <w:sz w:val="32"/>
+          <w:szCs w:val="32"/>
+        </w:rPr>
+        <w:t>用</w:t>
+      </w:r>
+      <w:r>
+        <w:rPr>
+          <w:rFonts w:asciiTheme="minorEastAsia" w:hAnsiTheme="minorEastAsia" w:cs="Times New Roman" w:hint="eastAsia"/>
+          <w:color w:val="FF0000"/>
+          <w:sz w:val="32"/>
+          <w:szCs w:val="32"/>
+        </w:rPr>
+        <w:t>户</w:t>
+      </w:r>
     </w:p>
     <w:p>
       <w:pPr>
         <w:rPr>
-          <w:rFonts w:asciiTheme="minorEastAsia" w:hAnsiTheme="minorEastAsia" w:cs="Times New Roman" w:hint="eastAsia"/>
+          <w:rFonts w:asciiTheme="minorEastAsia" w:hAnsiTheme="minorEastAsia" w:cs="Times New Roman"/>
           <w:sz w:val="32"/>
           <w:szCs w:val="32"/>
         </w:rPr>
@@ -144,7 +178,7 @@
           <w:sz w:val="24"/>
           <w:szCs w:val="32"/>
         </w:rPr>
-        <w:t>我</w:t>
+        <w:t>什</w:t>
       </w:r>
       <w:r>
         <w:rPr>
@@ -177,7 +211,7 @@
           <w:sz w:val="24"/>
           <w:szCs w:val="32"/>
         </w:rPr>
-        <w:t>我</w:t>
+        <w:t>什</w:t>
       </w:r>
       <w:r>
         <w:rPr>

</xml_diff>